<commit_message>
Dodanie zespolonej wersji raportu (zad. 1-3). Dodanie brakujących przecinków. Małe poprawki stylistyczne.
</commit_message>
<xml_diff>
--- a/SQL/task1/task_1.docx
+++ b/SQL/task1/task_1.docx
@@ -4,7 +4,7 @@
   <w:body>
     <w:p>
       <w:pPr>
-        <w:pStyle w:val="Tytu"/>
+        <w:pStyle w:val="Title"/>
         <w:spacing w:after="240"/>
         <w:jc w:val="center"/>
       </w:pPr>
@@ -20,7 +20,7 @@
     </w:p>
     <w:p>
       <w:pPr>
-        <w:pStyle w:val="Akapitzlist"/>
+        <w:pStyle w:val="ListParagraph"/>
         <w:numPr>
           <w:ilvl w:val="0"/>
           <w:numId w:val="5"/>
@@ -269,7 +269,7 @@
     </w:p>
     <w:p>
       <w:pPr>
-        <w:pStyle w:val="Akapitzlist"/>
+        <w:pStyle w:val="ListParagraph"/>
         <w:numPr>
           <w:ilvl w:val="0"/>
           <w:numId w:val="5"/>
@@ -532,7 +532,7 @@
     </w:p>
     <w:p>
       <w:pPr>
-        <w:pStyle w:val="Akapitzlist"/>
+        <w:pStyle w:val="ListParagraph"/>
         <w:numPr>
           <w:ilvl w:val="0"/>
           <w:numId w:val="5"/>
@@ -640,8 +640,6 @@
         </w:rPr>
         <w:t>to</w:t>
       </w:r>
-      <w:bookmarkStart w:id="2" w:name="_GoBack"/>
-      <w:bookmarkEnd w:id="2"/>
       <w:r>
         <w:rPr>
           <w:rFonts w:ascii="Verdana" w:eastAsia="Times New Roman" w:hAnsi="Verdana" w:cs="Arial"/>
@@ -768,7 +766,7 @@
     </w:p>
     <w:p>
       <w:pPr>
-        <w:pStyle w:val="Akapitzlist"/>
+        <w:pStyle w:val="ListParagraph"/>
         <w:numPr>
           <w:ilvl w:val="0"/>
           <w:numId w:val="5"/>
@@ -1250,7 +1248,7 @@
     </w:p>
     <w:p>
       <w:pPr>
-        <w:pStyle w:val="Akapitzlist"/>
+        <w:pStyle w:val="ListParagraph"/>
         <w:numPr>
           <w:ilvl w:val="0"/>
           <w:numId w:val="5"/>
@@ -1267,7 +1265,7 @@
           <w:lang w:eastAsia="en-GB"/>
         </w:rPr>
       </w:pPr>
-      <w:bookmarkStart w:id="3" w:name="_Hlk8156337"/>
+      <w:bookmarkStart w:id="2" w:name="_Hlk8156337"/>
       <w:r>
         <w:rPr>
           <w:rFonts w:ascii="Verdana" w:eastAsia="Times New Roman" w:hAnsi="Verdana" w:cs="Arial"/>
@@ -1844,7 +1842,7 @@
         </w:rPr>
         <w:t xml:space="preserve"> </w:t>
       </w:r>
-      <w:bookmarkEnd w:id="3"/>
+      <w:bookmarkEnd w:id="2"/>
       <w:r>
         <w:rPr>
           <w:rFonts w:ascii="Verdana" w:eastAsia="Times New Roman" w:hAnsi="Verdana" w:cs="Arial"/>
@@ -2371,17 +2369,7 @@
     </w:p>
     <w:p>
       <w:pPr>
-        <w:rPr>
-          <w:rFonts w:ascii="Consolas" w:hAnsi="Consolas" w:cs="Consolas"/>
-          <w:color w:val="808080"/>
-          <w:sz w:val="19"/>
-          <w:szCs w:val="19"/>
-        </w:rPr>
-      </w:pPr>
-    </w:p>
-    <w:p>
-      <w:pPr>
-        <w:pStyle w:val="Akapitzlist"/>
+        <w:pStyle w:val="ListParagraph"/>
         <w:numPr>
           <w:ilvl w:val="0"/>
           <w:numId w:val="5"/>
@@ -2670,7 +2658,6 @@
           <w:szCs w:val="19"/>
           <w:highlight w:val="white"/>
         </w:rPr>
-        <w:lastRenderedPageBreak/>
         <w:t>SELECT</w:t>
       </w:r>
       <w:r>
@@ -2759,6 +2746,7 @@
         <w:rPr>
           <w:noProof/>
         </w:rPr>
+        <w:lastRenderedPageBreak/>
         <w:drawing>
           <wp:inline distT="0" distB="0" distL="0" distR="0" wp14:anchorId="40879EED" wp14:editId="4411FE42">
             <wp:extent cx="1486107" cy="638264"/>
@@ -2798,7 +2786,7 @@
     </w:p>
     <w:p>
       <w:pPr>
-        <w:pStyle w:val="Akapitzlist"/>
+        <w:pStyle w:val="ListParagraph"/>
         <w:numPr>
           <w:ilvl w:val="0"/>
           <w:numId w:val="5"/>
@@ -3453,7 +3441,7 @@
     </w:p>
     <w:p>
       <w:pPr>
-        <w:pStyle w:val="Akapitzlist"/>
+        <w:pStyle w:val="ListParagraph"/>
         <w:numPr>
           <w:ilvl w:val="0"/>
           <w:numId w:val="5"/>
@@ -3735,7 +3723,7 @@
     </w:p>
     <w:p>
       <w:pPr>
-        <w:pStyle w:val="Akapitzlist"/>
+        <w:pStyle w:val="ListParagraph"/>
         <w:numPr>
           <w:ilvl w:val="0"/>
           <w:numId w:val="5"/>
@@ -4067,7 +4055,7 @@
     </w:p>
     <w:p>
       <w:pPr>
-        <w:pStyle w:val="Akapitzlist"/>
+        <w:pStyle w:val="ListParagraph"/>
         <w:numPr>
           <w:ilvl w:val="0"/>
           <w:numId w:val="5"/>
@@ -5216,8 +5204,20 @@
           <w:szCs w:val="19"/>
           <w:highlight w:val="white"/>
         </w:rPr>
-        <w:t>);</w:t>
-      </w:r>
+        <w:t>)</w:t>
+      </w:r>
+      <w:bookmarkStart w:id="3" w:name="_Hlk9670680"/>
+      <w:r>
+        <w:rPr>
+          <w:rFonts w:ascii="Consolas" w:hAnsi="Consolas" w:cs="Consolas"/>
+          <w:color w:val="808080"/>
+          <w:sz w:val="19"/>
+          <w:szCs w:val="19"/>
+          <w:highlight w:val="white"/>
+        </w:rPr>
+        <w:t>;</w:t>
+      </w:r>
+      <w:bookmarkEnd w:id="3"/>
     </w:p>
     <w:p>
       <w:pPr>
@@ -5241,7 +5241,7 @@
     </w:p>
     <w:p>
       <w:pPr>
-        <w:pStyle w:val="Akapitzlist"/>
+        <w:pStyle w:val="ListParagraph"/>
         <w:numPr>
           <w:ilvl w:val="0"/>
           <w:numId w:val="5"/>
@@ -5791,10 +5791,20 @@
         </w:rPr>
         <w:t>)</w:t>
       </w:r>
+      <w:r>
+        <w:rPr>
+          <w:rFonts w:ascii="Consolas" w:hAnsi="Consolas" w:cs="Consolas"/>
+          <w:color w:val="808080"/>
+          <w:sz w:val="19"/>
+          <w:szCs w:val="19"/>
+          <w:highlight w:val="white"/>
+        </w:rPr>
+        <w:t>;</w:t>
+      </w:r>
     </w:p>
     <w:p>
       <w:pPr>
-        <w:pStyle w:val="Akapitzlist"/>
+        <w:pStyle w:val="ListParagraph"/>
         <w:numPr>
           <w:ilvl w:val="0"/>
           <w:numId w:val="5"/>
@@ -6362,7 +6372,7 @@
       <w:r>
         <w:rPr>
           <w:rFonts w:ascii="Consolas" w:hAnsi="Consolas" w:cs="Consolas"/>
-          <w:color w:val="0000FF"/>
+          <w:color w:val="000000"/>
           <w:sz w:val="19"/>
           <w:szCs w:val="19"/>
           <w:highlight w:val="white"/>
@@ -6604,12 +6614,24 @@
       <w:r>
         <w:rPr>
           <w:rFonts w:ascii="Consolas" w:hAnsi="Consolas" w:cs="Consolas"/>
-          <w:color w:val="0000FF"/>
-          <w:sz w:val="19"/>
-          <w:szCs w:val="19"/>
-          <w:highlight w:val="white"/>
-        </w:rPr>
-        <w:t>name</w:t>
+          <w:color w:val="000000"/>
+          <w:sz w:val="19"/>
+          <w:szCs w:val="19"/>
+          <w:highlight w:val="white"/>
+        </w:rPr>
+        <w:t>nam</w:t>
+      </w:r>
+      <w:bookmarkStart w:id="4" w:name="_GoBack"/>
+      <w:bookmarkEnd w:id="4"/>
+      <w:r>
+        <w:rPr>
+          <w:rFonts w:ascii="Consolas" w:hAnsi="Consolas" w:cs="Consolas"/>
+          <w:color w:val="000000"/>
+          <w:sz w:val="19"/>
+          <w:szCs w:val="19"/>
+          <w:highlight w:val="white"/>
+        </w:rPr>
+        <w:t>e</w:t>
       </w:r>
       <w:r>
         <w:rPr>
@@ -6896,7 +6918,7 @@
       <w:r>
         <w:rPr>
           <w:rFonts w:ascii="Consolas" w:hAnsi="Consolas" w:cs="Consolas"/>
-          <w:color w:val="0000FF"/>
+          <w:color w:val="000000"/>
           <w:sz w:val="19"/>
           <w:szCs w:val="19"/>
           <w:highlight w:val="white"/>
@@ -7040,7 +7062,7 @@
     </w:p>
     <w:p>
       <w:pPr>
-        <w:pStyle w:val="Akapitzlist"/>
+        <w:pStyle w:val="ListParagraph"/>
         <w:numPr>
           <w:ilvl w:val="0"/>
           <w:numId w:val="5"/>
@@ -7451,7 +7473,7 @@
       <w:r>
         <w:rPr>
           <w:rFonts w:ascii="Consolas" w:hAnsi="Consolas" w:cs="Consolas"/>
-          <w:color w:val="0000FF"/>
+          <w:color w:val="000000"/>
           <w:sz w:val="19"/>
           <w:szCs w:val="19"/>
           <w:highlight w:val="white"/>
@@ -7710,7 +7732,7 @@
     </w:p>
     <w:p>
       <w:pPr>
-        <w:pStyle w:val="Akapitzlist"/>
+        <w:pStyle w:val="ListParagraph"/>
         <w:numPr>
           <w:ilvl w:val="0"/>
           <w:numId w:val="5"/>
@@ -8443,7 +8465,7 @@
     </w:p>
     <w:p>
       <w:pPr>
-        <w:pStyle w:val="Akapitzlist"/>
+        <w:pStyle w:val="ListParagraph"/>
         <w:numPr>
           <w:ilvl w:val="0"/>
           <w:numId w:val="5"/>
@@ -8839,7 +8861,7 @@
     </w:p>
     <w:p>
       <w:pPr>
-        <w:pStyle w:val="Akapitzlist"/>
+        <w:pStyle w:val="ListParagraph"/>
         <w:numPr>
           <w:ilvl w:val="0"/>
           <w:numId w:val="5"/>
@@ -11051,17 +11073,17 @@
     <w:lsdException w:name="Unresolved Mention" w:semiHidden="1" w:unhideWhenUsed="1"/>
     <w:lsdException w:name="Smart Link" w:semiHidden="1" w:unhideWhenUsed="1"/>
   </w:latentStyles>
-  <w:style w:type="paragraph" w:default="1" w:styleId="Normalny">
+  <w:style w:type="paragraph" w:default="1" w:styleId="Normal">
     <w:name w:val="Normal"/>
     <w:qFormat/>
   </w:style>
-  <w:style w:type="character" w:default="1" w:styleId="Domylnaczcionkaakapitu">
+  <w:style w:type="character" w:default="1" w:styleId="DefaultParagraphFont">
     <w:name w:val="Default Paragraph Font"/>
     <w:uiPriority w:val="1"/>
     <w:semiHidden/>
     <w:unhideWhenUsed/>
   </w:style>
-  <w:style w:type="table" w:default="1" w:styleId="Standardowy">
+  <w:style w:type="table" w:default="1" w:styleId="TableNormal">
     <w:name w:val="Normal Table"/>
     <w:uiPriority w:val="99"/>
     <w:semiHidden/>
@@ -11076,15 +11098,15 @@
       </w:tblCellMar>
     </w:tblPr>
   </w:style>
-  <w:style w:type="numbering" w:default="1" w:styleId="Bezlisty">
+  <w:style w:type="numbering" w:default="1" w:styleId="NoList">
     <w:name w:val="No List"/>
     <w:uiPriority w:val="99"/>
     <w:semiHidden/>
     <w:unhideWhenUsed/>
   </w:style>
-  <w:style w:type="paragraph" w:styleId="Akapitzlist">
+  <w:style w:type="paragraph" w:styleId="ListParagraph">
     <w:name w:val="List Paragraph"/>
-    <w:basedOn w:val="Normalny"/>
+    <w:basedOn w:val="Normal"/>
     <w:uiPriority w:val="34"/>
     <w:qFormat/>
     <w:rsid w:val="00D920B3"/>
@@ -11093,11 +11115,11 @@
       <w:contextualSpacing/>
     </w:pPr>
   </w:style>
-  <w:style w:type="paragraph" w:styleId="Tytu">
+  <w:style w:type="paragraph" w:styleId="Title">
     <w:name w:val="Title"/>
-    <w:basedOn w:val="Normalny"/>
-    <w:next w:val="Normalny"/>
-    <w:link w:val="TytuZnak"/>
+    <w:basedOn w:val="Normal"/>
+    <w:next w:val="Normal"/>
+    <w:link w:val="TitleChar"/>
     <w:uiPriority w:val="10"/>
     <w:qFormat/>
     <w:rsid w:val="00D920B3"/>
@@ -11113,10 +11135,10 @@
       <w:szCs w:val="56"/>
     </w:rPr>
   </w:style>
-  <w:style w:type="character" w:customStyle="1" w:styleId="TytuZnak">
-    <w:name w:val="Tytuł Znak"/>
-    <w:basedOn w:val="Domylnaczcionkaakapitu"/>
-    <w:link w:val="Tytu"/>
+  <w:style w:type="character" w:customStyle="1" w:styleId="TitleChar">
+    <w:name w:val="Title Char"/>
+    <w:basedOn w:val="DefaultParagraphFont"/>
+    <w:link w:val="Title"/>
     <w:uiPriority w:val="10"/>
     <w:rsid w:val="00D920B3"/>
     <w:rPr>
@@ -11430,7 +11452,7 @@
 </file>
 
 <file path=customXml/itemProps1.xml><?xml version="1.0" encoding="utf-8"?>
-<ds:datastoreItem xmlns:ds="http://schemas.openxmlformats.org/officeDocument/2006/customXml" ds:itemID="{86F9A45E-5261-4BE1-B8CA-487E4B0E9B53}">
+<ds:datastoreItem xmlns:ds="http://schemas.openxmlformats.org/officeDocument/2006/customXml" ds:itemID="{743636A9-8ED1-4310-BAA7-C79095B361B9}">
   <ds:schemaRefs>
     <ds:schemaRef ds:uri="http://schemas.openxmlformats.org/officeDocument/2006/bibliography"/>
   </ds:schemaRefs>

</xml_diff>